<commit_message>
Warning Fixes and ending app diplay fix
</commit_message>
<xml_diff>
--- a/NuventoTest/src/main/resources/Checklist.docx
+++ b/NuventoTest/src/main/resources/Checklist.docx
@@ -24,15 +24,7 @@
         <w:t xml:space="preserve">main branch should be formatted </w:t>
       </w:r>
       <w:r>
-        <w:t>exam_&lt;surname&gt;_&lt;</w:t>
-      </w:r>
-      <w:proofErr w:type="spellStart"/>
-      <w:r>
-        <w:t>firstname</w:t>
-      </w:r>
-      <w:proofErr w:type="spellEnd"/>
-      <w:r>
-        <w:t>&gt;_&lt;language&gt;_&lt;year&gt;_&lt;month&gt;</w:t>
+        <w:t>exam_&lt;surname&gt;_&lt;firstname&gt;_&lt;language&gt;_&lt;year&gt;_&lt;month&gt;</w:t>
       </w:r>
     </w:p>
     <w:p>
@@ -97,16 +89,8 @@
         </w:numPr>
       </w:pPr>
       <w:r>
-        <w:t>Each bank Account type</w:t>
-      </w:r>
-      <w:r>
-        <w:t xml:space="preserve"> Must have an </w:t>
-      </w:r>
-      <w:proofErr w:type="gramStart"/>
-      <w:r>
-        <w:t>Object</w:t>
-      </w:r>
-      <w:proofErr w:type="gramEnd"/>
+        <w:t>Each bank Account type Must have an Object</w:t>
+      </w:r>
     </w:p>
     <w:p>
       <w:pPr>
@@ -117,18 +101,7 @@
         </w:numPr>
       </w:pPr>
       <w:r>
-        <w:t>Users</w:t>
-      </w:r>
-      <w:r>
-        <w:t xml:space="preserve"> Must have an </w:t>
-      </w:r>
-      <w:proofErr w:type="gramStart"/>
-      <w:r>
-        <w:t>Object</w:t>
-      </w:r>
-      <w:proofErr w:type="gramEnd"/>
-      <w:r>
-        <w:t xml:space="preserve"> </w:t>
+        <w:t xml:space="preserve">Users Must have an Object </w:t>
       </w:r>
     </w:p>
     <w:p>
@@ -140,16 +113,8 @@
         </w:numPr>
       </w:pPr>
       <w:r>
-        <w:t>And the ATM (that drives the program/app)</w:t>
-      </w:r>
-      <w:r>
-        <w:t xml:space="preserve"> Must be a separate </w:t>
-      </w:r>
-      <w:proofErr w:type="gramStart"/>
-      <w:r>
-        <w:t>object</w:t>
-      </w:r>
-      <w:proofErr w:type="gramEnd"/>
+        <w:t>And the ATM (that drives the program/app) Must be a separate object</w:t>
+      </w:r>
     </w:p>
     <w:p>
       <w:r>
@@ -237,11 +202,9 @@
           <w:numId w:val="6"/>
         </w:numPr>
       </w:pPr>
-      <w:proofErr w:type="spellStart"/>
       <w:r>
         <w:t>getBalance</w:t>
       </w:r>
-      <w:proofErr w:type="spellEnd"/>
     </w:p>
     <w:p>
       <w:pPr>
@@ -251,11 +214,9 @@
           <w:numId w:val="6"/>
         </w:numPr>
       </w:pPr>
-      <w:proofErr w:type="spellStart"/>
       <w:r>
         <w:t>updateBalance</w:t>
       </w:r>
-      <w:proofErr w:type="spellEnd"/>
     </w:p>
     <w:p>
       <w:pPr>
@@ -264,12 +225,16 @@
           <w:ilvl w:val="2"/>
           <w:numId w:val="6"/>
         </w:numPr>
-      </w:pPr>
-      <w:proofErr w:type="spellStart"/>
-      <w:r>
+        <w:rPr>
+          <w:strike/>
+        </w:rPr>
+      </w:pPr>
+      <w:r>
+        <w:rPr>
+          <w:strike/>
+        </w:rPr>
         <w:t>getAccountNumber</w:t>
       </w:r>
-      <w:proofErr w:type="spellEnd"/>
     </w:p>
     <w:p>
       <w:pPr>
@@ -278,12 +243,16 @@
           <w:ilvl w:val="2"/>
           <w:numId w:val="6"/>
         </w:numPr>
-      </w:pPr>
-      <w:proofErr w:type="spellStart"/>
-      <w:r>
+        <w:rPr>
+          <w:strike/>
+        </w:rPr>
+      </w:pPr>
+      <w:r>
+        <w:rPr>
+          <w:strike/>
+        </w:rPr>
         <w:t>setAccountNumber</w:t>
       </w:r>
-      <w:proofErr w:type="spellEnd"/>
     </w:p>
     <w:p>
       <w:pPr>
@@ -293,11 +262,9 @@
           <w:numId w:val="6"/>
         </w:numPr>
       </w:pPr>
-      <w:proofErr w:type="spellStart"/>
       <w:r>
         <w:t>getAccountOwnerID</w:t>
       </w:r>
-      <w:proofErr w:type="spellEnd"/>
     </w:p>
     <w:p>
       <w:pPr>
@@ -307,11 +274,9 @@
           <w:numId w:val="6"/>
         </w:numPr>
       </w:pPr>
-      <w:proofErr w:type="spellStart"/>
       <w:r>
         <w:t>setAccountOwnerId</w:t>
       </w:r>
-      <w:proofErr w:type="spellEnd"/>
     </w:p>
     <w:p>
       <w:pPr>
@@ -333,11 +298,9 @@
           <w:numId w:val="6"/>
         </w:numPr>
       </w:pPr>
-      <w:proofErr w:type="spellStart"/>
       <w:r>
         <w:t>getFirstName</w:t>
       </w:r>
-      <w:proofErr w:type="spellEnd"/>
     </w:p>
     <w:p>
       <w:pPr>
@@ -346,12 +309,16 @@
           <w:ilvl w:val="2"/>
           <w:numId w:val="6"/>
         </w:numPr>
-      </w:pPr>
-      <w:proofErr w:type="spellStart"/>
-      <w:r>
+        <w:rPr>
+          <w:strike/>
+        </w:rPr>
+      </w:pPr>
+      <w:r>
+        <w:rPr>
+          <w:strike/>
+        </w:rPr>
         <w:t>setFirstName</w:t>
       </w:r>
-      <w:proofErr w:type="spellEnd"/>
     </w:p>
     <w:p>
       <w:pPr>
@@ -361,11 +328,9 @@
           <w:numId w:val="6"/>
         </w:numPr>
       </w:pPr>
-      <w:proofErr w:type="spellStart"/>
       <w:r>
         <w:t>getSurname</w:t>
       </w:r>
-      <w:proofErr w:type="spellEnd"/>
     </w:p>
     <w:p>
       <w:pPr>
@@ -374,12 +339,16 @@
           <w:ilvl w:val="2"/>
           <w:numId w:val="6"/>
         </w:numPr>
-      </w:pPr>
-      <w:proofErr w:type="spellStart"/>
-      <w:r>
+        <w:rPr>
+          <w:strike/>
+        </w:rPr>
+      </w:pPr>
+      <w:r>
+        <w:rPr>
+          <w:strike/>
+        </w:rPr>
         <w:t>setSurname</w:t>
       </w:r>
-      <w:proofErr w:type="spellEnd"/>
     </w:p>
     <w:p>
       <w:pPr>
@@ -389,11 +358,9 @@
           <w:numId w:val="6"/>
         </w:numPr>
       </w:pPr>
-      <w:proofErr w:type="spellStart"/>
       <w:r>
         <w:t>getAccountOwnerID</w:t>
       </w:r>
-      <w:proofErr w:type="spellEnd"/>
     </w:p>
     <w:p>
       <w:pPr>
@@ -402,12 +369,16 @@
           <w:ilvl w:val="2"/>
           <w:numId w:val="6"/>
         </w:numPr>
-      </w:pPr>
-      <w:proofErr w:type="spellStart"/>
-      <w:r>
+        <w:rPr>
+          <w:strike/>
+        </w:rPr>
+      </w:pPr>
+      <w:r>
+        <w:rPr>
+          <w:strike/>
+        </w:rPr>
         <w:t>setAccountOwnerID</w:t>
       </w:r>
-      <w:proofErr w:type="spellEnd"/>
     </w:p>
     <w:p>
       <w:pPr>
@@ -417,11 +388,9 @@
           <w:numId w:val="6"/>
         </w:numPr>
       </w:pPr>
-      <w:proofErr w:type="spellStart"/>
       <w:r>
         <w:t>setMobile</w:t>
       </w:r>
-      <w:proofErr w:type="spellEnd"/>
     </w:p>
     <w:p>
       <w:pPr>
@@ -431,11 +400,9 @@
           <w:numId w:val="7"/>
         </w:numPr>
       </w:pPr>
-      <w:proofErr w:type="spellStart"/>
       <w:r>
         <w:t>ATMEngine</w:t>
       </w:r>
-      <w:proofErr w:type="spellEnd"/>
     </w:p>
     <w:p>
       <w:pPr>
@@ -445,11 +412,9 @@
           <w:numId w:val="7"/>
         </w:numPr>
       </w:pPr>
-      <w:proofErr w:type="spellStart"/>
       <w:r>
         <w:t>loadData</w:t>
       </w:r>
-      <w:proofErr w:type="spellEnd"/>
     </w:p>
     <w:p>
       <w:pPr>
@@ -459,11 +424,9 @@
           <w:numId w:val="7"/>
         </w:numPr>
       </w:pPr>
-      <w:proofErr w:type="spellStart"/>
       <w:r>
         <w:t>updateData</w:t>
       </w:r>
-      <w:proofErr w:type="spellEnd"/>
     </w:p>
     <w:p>
       <w:pPr>
@@ -473,11 +436,9 @@
           <w:numId w:val="7"/>
         </w:numPr>
       </w:pPr>
-      <w:proofErr w:type="spellStart"/>
       <w:r>
         <w:t>userLogin</w:t>
       </w:r>
-      <w:proofErr w:type="spellEnd"/>
     </w:p>
     <w:p>
       <w:pPr>
@@ -487,11 +448,9 @@
           <w:numId w:val="7"/>
         </w:numPr>
       </w:pPr>
-      <w:proofErr w:type="spellStart"/>
       <w:r>
         <w:t>mainMenu</w:t>
       </w:r>
-      <w:proofErr w:type="spellEnd"/>
     </w:p>
     <w:p>
       <w:pPr>
@@ -501,11 +460,9 @@
           <w:numId w:val="7"/>
         </w:numPr>
       </w:pPr>
-      <w:proofErr w:type="spellStart"/>
       <w:r>
         <w:t>accountTypeAccess</w:t>
       </w:r>
-      <w:proofErr w:type="spellEnd"/>
     </w:p>
     <w:p>
       <w:pPr>
@@ -515,11 +472,9 @@
           <w:numId w:val="7"/>
         </w:numPr>
       </w:pPr>
-      <w:proofErr w:type="spellStart"/>
       <w:r>
         <w:t>depositMoney</w:t>
       </w:r>
-      <w:proofErr w:type="spellEnd"/>
     </w:p>
     <w:p>
       <w:pPr>
@@ -529,11 +484,9 @@
           <w:numId w:val="7"/>
         </w:numPr>
       </w:pPr>
-      <w:proofErr w:type="spellStart"/>
       <w:r>
         <w:t>withdrawMoney</w:t>
       </w:r>
-      <w:proofErr w:type="spellEnd"/>
     </w:p>
     <w:p>
       <w:r>
@@ -551,11 +504,9 @@
           <w:numId w:val="13"/>
         </w:numPr>
       </w:pPr>
-      <w:proofErr w:type="spellStart"/>
       <w:r>
         <w:t>displayBalance</w:t>
       </w:r>
-      <w:proofErr w:type="spellEnd"/>
     </w:p>
     <w:p>
       <w:pPr>
@@ -565,11 +516,9 @@
           <w:numId w:val="13"/>
         </w:numPr>
       </w:pPr>
-      <w:proofErr w:type="spellStart"/>
       <w:r>
         <w:t>displayMenu</w:t>
       </w:r>
-      <w:proofErr w:type="spellEnd"/>
     </w:p>
     <w:p>
       <w:pPr>
@@ -579,14 +528,12 @@
           <w:numId w:val="13"/>
         </w:numPr>
       </w:pPr>
-      <w:proofErr w:type="spellStart"/>
       <w:r>
         <w:t>displayAccount</w:t>
       </w:r>
       <w:r>
         <w:t>Select</w:t>
       </w:r>
-      <w:proofErr w:type="spellEnd"/>
     </w:p>
     <w:p>
       <w:pPr>
@@ -596,11 +543,9 @@
           <w:numId w:val="13"/>
         </w:numPr>
       </w:pPr>
-      <w:proofErr w:type="spellStart"/>
       <w:r>
         <w:t>displayDepositPromt</w:t>
       </w:r>
-      <w:proofErr w:type="spellEnd"/>
     </w:p>
     <w:p>
       <w:pPr>
@@ -610,11 +555,9 @@
           <w:numId w:val="13"/>
         </w:numPr>
       </w:pPr>
-      <w:proofErr w:type="spellStart"/>
       <w:r>
         <w:t>displayError</w:t>
       </w:r>
-      <w:proofErr w:type="spellEnd"/>
     </w:p>
     <w:p>
       <w:pPr>
@@ -624,11 +567,9 @@
           <w:numId w:val="13"/>
         </w:numPr>
       </w:pPr>
-      <w:proofErr w:type="spellStart"/>
       <w:r>
         <w:t>displayLogin</w:t>
       </w:r>
-      <w:proofErr w:type="spellEnd"/>
     </w:p>
     <w:p>
       <w:pPr>
@@ -638,11 +579,9 @@
           <w:numId w:val="13"/>
         </w:numPr>
       </w:pPr>
-      <w:proofErr w:type="spellStart"/>
       <w:r>
         <w:t>displayEndApp</w:t>
       </w:r>
-      <w:proofErr w:type="spellEnd"/>
     </w:p>
     <w:p>
       <w:pPr>
@@ -662,15 +601,16 @@
           <w:ilvl w:val="0"/>
           <w:numId w:val="15"/>
         </w:numPr>
-      </w:pPr>
-      <w:r>
-        <w:t xml:space="preserve">Load the </w:t>
-      </w:r>
-      <w:proofErr w:type="gramStart"/>
-      <w:r>
-        <w:t>data</w:t>
-      </w:r>
-      <w:proofErr w:type="gramEnd"/>
+        <w:rPr>
+          <w:strike/>
+        </w:rPr>
+      </w:pPr>
+      <w:r>
+        <w:rPr>
+          <w:strike/>
+        </w:rPr>
+        <w:t>Load the data</w:t>
+      </w:r>
     </w:p>
     <w:p>
       <w:pPr>
@@ -681,13 +621,8 @@
         </w:numPr>
       </w:pPr>
       <w:r>
-        <w:t xml:space="preserve">Display the </w:t>
-      </w:r>
-      <w:proofErr w:type="gramStart"/>
-      <w:r>
-        <w:t>login</w:t>
-      </w:r>
-      <w:proofErr w:type="gramEnd"/>
+        <w:t>Display the login</w:t>
+      </w:r>
     </w:p>
     <w:p>
       <w:pPr>
@@ -722,23 +657,7 @@
         </w:numPr>
       </w:pPr>
       <w:r>
-        <w:t xml:space="preserve">Option2 Select Account </w:t>
-      </w:r>
-      <w:proofErr w:type="gramStart"/>
-      <w:r>
-        <w:t>then</w:t>
-      </w:r>
-      <w:proofErr w:type="gramEnd"/>
-      <w:r>
-        <w:t xml:space="preserve"> Input </w:t>
-      </w:r>
-      <w:proofErr w:type="spellStart"/>
-      <w:r>
-        <w:t>Ammount</w:t>
-      </w:r>
-      <w:proofErr w:type="spellEnd"/>
-      <w:r>
-        <w:t xml:space="preserve"> to withdraw</w:t>
+        <w:t>Option2 Select Account then Input Ammount to withdraw</w:t>
       </w:r>
     </w:p>
     <w:p>
@@ -750,13 +669,8 @@
         </w:numPr>
       </w:pPr>
       <w:r>
-        <w:t xml:space="preserve">Option 3 call </w:t>
-      </w:r>
-      <w:proofErr w:type="spellStart"/>
-      <w:r>
-        <w:t>displayBalance</w:t>
-      </w:r>
-      <w:proofErr w:type="spellEnd"/>
+        <w:t>Option 3 call displayBalance</w:t>
+      </w:r>
     </w:p>
     <w:p>
       <w:pPr>
@@ -767,13 +681,8 @@
         </w:numPr>
       </w:pPr>
       <w:r>
-        <w:t xml:space="preserve">Option 4, call </w:t>
-      </w:r>
-      <w:proofErr w:type="spellStart"/>
-      <w:r>
-        <w:t>displayEndApp</w:t>
-      </w:r>
-      <w:proofErr w:type="spellEnd"/>
+        <w:t>Option 4, call displayEndApp</w:t>
+      </w:r>
     </w:p>
     <w:p/>
     <w:p>
@@ -791,13 +700,8 @@
         </w:numPr>
       </w:pPr>
       <w:r>
-        <w:t xml:space="preserve">First testcase to see if input file is reading </w:t>
-      </w:r>
-      <w:proofErr w:type="gramStart"/>
-      <w:r>
-        <w:t>correctly</w:t>
-      </w:r>
-      <w:proofErr w:type="gramEnd"/>
+        <w:t>First testcase to see if input file is reading correctly</w:t>
+      </w:r>
     </w:p>
     <w:p/>
     <w:sectPr>

</xml_diff>